<commit_message>
#final commit before preprint upload
</commit_message>
<xml_diff>
--- a/Correlations with Bayes factor.docx
+++ b/Correlations with Bayes factor.docx
@@ -1510,7 +1510,15 @@
                 <w:sz w:val="12"/>
                 <w:szCs w:val="12"/>
               </w:rPr>
-              <w:t>0.221</w:t>
+              <w:t>0.22</w:t>
+            </w:r>
+            <w:r>
+              <w:rPr>
+                <w:rFonts w:ascii="Times New Roman" w:hAnsi="Times New Roman"/>
+                <w:sz w:val="12"/>
+                <w:szCs w:val="12"/>
+              </w:rPr>
+              <w:t>1</w:t>
             </w:r>
           </w:p>
         </w:tc>
@@ -2346,7 +2354,7 @@
                 <w:sz w:val="12"/>
                 <w:szCs w:val="12"/>
               </w:rPr>
-              <w:t>147285.7</w:t>
+              <w:t>10184.63</w:t>
             </w:r>
           </w:p>
         </w:tc>
@@ -19990,8 +19998,16 @@
                 <w:sz w:val="12"/>
                 <w:szCs w:val="12"/>
               </w:rPr>
-              <w:t>.04</w:t>
+              <w:t>.0</w:t>
             </w:r>
+            <w:r>
+              <w:rPr>
+                <w:rFonts w:ascii="Times New Roman" w:hAnsi="Times New Roman"/>
+                <w:sz w:val="12"/>
+                <w:szCs w:val="12"/>
+              </w:rPr>
+              <w:t>4</w:t>
+            </w:r>
           </w:p>
         </w:tc>
         <w:tc>
@@ -20029,7 +20045,23 @@
                 <w:sz w:val="12"/>
                 <w:szCs w:val="12"/>
               </w:rPr>
-              <w:t>.44***</w:t>
+              <w:t>.4</w:t>
+            </w:r>
+            <w:r>
+              <w:rPr>
+                <w:rFonts w:ascii="Times New Roman" w:hAnsi="Times New Roman"/>
+                <w:sz w:val="12"/>
+                <w:szCs w:val="12"/>
+              </w:rPr>
+              <w:t>0</w:t>
+            </w:r>
+            <w:r>
+              <w:rPr>
+                <w:rFonts w:ascii="Times New Roman" w:hAnsi="Times New Roman"/>
+                <w:sz w:val="12"/>
+                <w:szCs w:val="12"/>
+              </w:rPr>
+              <w:t>***</w:t>
             </w:r>
           </w:p>
         </w:tc>
@@ -20713,7 +20745,31 @@
                 <w:sz w:val="12"/>
                 <w:szCs w:val="12"/>
               </w:rPr>
-              <w:t>.29, .58</w:t>
+              <w:t>.2</w:t>
+            </w:r>
+            <w:r>
+              <w:rPr>
+                <w:rFonts w:ascii="Times New Roman" w:hAnsi="Times New Roman"/>
+                <w:sz w:val="12"/>
+                <w:szCs w:val="12"/>
+              </w:rPr>
+              <w:t>4,</w:t>
+            </w:r>
+            <w:r>
+              <w:rPr>
+                <w:rFonts w:ascii="Times New Roman" w:hAnsi="Times New Roman"/>
+                <w:sz w:val="12"/>
+                <w:szCs w:val="12"/>
+              </w:rPr>
+              <w:t xml:space="preserve"> .5</w:t>
+            </w:r>
+            <w:r>
+              <w:rPr>
+                <w:rFonts w:ascii="Times New Roman" w:hAnsi="Times New Roman"/>
+                <w:sz w:val="12"/>
+                <w:szCs w:val="12"/>
+              </w:rPr>
+              <w:t>4</w:t>
             </w:r>
             <w:r>
               <w:rPr>

</xml_diff>